<commit_message>
wrote everything up did second experiment need to do third
</commit_message>
<xml_diff>
--- a/Research.docx
+++ b/Research.docx
@@ -1,6 +1,6 @@
 
 <file path=word/document.xml><?xml version="1.0" encoding="utf-8"?>
-<w:document xmlns:wpc="http://schemas.microsoft.com/office/word/2010/wordprocessingCanvas" xmlns:cx="http://schemas.microsoft.com/office/drawing/2014/chartex" xmlns:mc="http://schemas.openxmlformats.org/markup-compatibility/2006" xmlns:o="urn:schemas-microsoft-com:office:office" xmlns:r="http://schemas.openxmlformats.org/officeDocument/2006/relationships" xmlns:m="http://schemas.openxmlformats.org/officeDocument/2006/math" xmlns:v="urn:schemas-microsoft-com:vml" xmlns:wp14="http://schemas.microsoft.com/office/word/2010/wordprocessingDrawing" xmlns:wp="http://schemas.openxmlformats.org/drawingml/2006/wordprocessingDrawing" xmlns:w10="urn:schemas-microsoft-com:office:word" xmlns:w="http://schemas.openxmlformats.org/wordprocessingml/2006/main" xmlns:w14="http://schemas.microsoft.com/office/word/2010/wordml" xmlns:w15="http://schemas.microsoft.com/office/word/2012/wordml" xmlns:w16se="http://schemas.microsoft.com/office/word/2015/wordml/symex" xmlns:wpg="http://schemas.microsoft.com/office/word/2010/wordprocessingGroup" xmlns:wpi="http://schemas.microsoft.com/office/word/2010/wordprocessingInk" xmlns:wne="http://schemas.microsoft.com/office/word/2006/wordml" xmlns:wps="http://schemas.microsoft.com/office/word/2010/wordprocessingShape" mc:Ignorable="w14 w15 w16se wp14">
+<w:document xmlns:wpc="http://schemas.microsoft.com/office/word/2010/wordprocessingCanvas" xmlns:cx="http://schemas.microsoft.com/office/drawing/2014/chartex" xmlns:cx1="http://schemas.microsoft.com/office/drawing/2015/9/8/chartex" xmlns:cx2="http://schemas.microsoft.com/office/drawing/2015/10/21/chartex" xmlns:cx3="http://schemas.microsoft.com/office/drawing/2016/5/9/chartex" xmlns:cx4="http://schemas.microsoft.com/office/drawing/2016/5/10/chartex" xmlns:cx5="http://schemas.microsoft.com/office/drawing/2016/5/11/chartex" xmlns:cx6="http://schemas.microsoft.com/office/drawing/2016/5/12/chartex" xmlns:cx7="http://schemas.microsoft.com/office/drawing/2016/5/13/chartex" xmlns:cx8="http://schemas.microsoft.com/office/drawing/2016/5/14/chartex" xmlns:mc="http://schemas.openxmlformats.org/markup-compatibility/2006" xmlns:aink="http://schemas.microsoft.com/office/drawing/2016/ink" xmlns:am3d="http://schemas.microsoft.com/office/drawing/2017/model3d" xmlns:o="urn:schemas-microsoft-com:office:office" xmlns:r="http://schemas.openxmlformats.org/officeDocument/2006/relationships" xmlns:m="http://schemas.openxmlformats.org/officeDocument/2006/math" xmlns:v="urn:schemas-microsoft-com:vml" xmlns:wp14="http://schemas.microsoft.com/office/word/2010/wordprocessingDrawing" xmlns:wp="http://schemas.openxmlformats.org/drawingml/2006/wordprocessingDrawing" xmlns:w10="urn:schemas-microsoft-com:office:word" xmlns:w="http://schemas.openxmlformats.org/wordprocessingml/2006/main" xmlns:w14="http://schemas.microsoft.com/office/word/2010/wordml" xmlns:w15="http://schemas.microsoft.com/office/word/2012/wordml" xmlns:w16cid="http://schemas.microsoft.com/office/word/2016/wordml/cid" xmlns:w16se="http://schemas.microsoft.com/office/word/2015/wordml/symex" xmlns:wpg="http://schemas.microsoft.com/office/word/2010/wordprocessingGroup" xmlns:wpi="http://schemas.microsoft.com/office/word/2010/wordprocessingInk" xmlns:wne="http://schemas.microsoft.com/office/word/2006/wordml" xmlns:wps="http://schemas.microsoft.com/office/word/2010/wordprocessingShape" mc:Ignorable="w14 w15 w16se w16cid wp14">
   <w:body>
     <w:p>
       <w:pPr>
@@ -56,7 +56,7 @@
         </w:rPr>
         <w:t> in </w:t>
       </w:r>
-      <w:hyperlink r:id="rId4" w:tooltip="Electric current" w:history="1">
+      <w:hyperlink r:id="rId6" w:tooltip="Electric current" w:history="1">
         <w:r>
           <w:rPr>
             <w:rStyle w:val="Hyperlink"/>
@@ -79,7 +79,7 @@
         </w:rPr>
         <w:t> or </w:t>
       </w:r>
-      <w:hyperlink r:id="rId5" w:tooltip="Voltage" w:history="1">
+      <w:hyperlink r:id="rId7" w:tooltip="Voltage" w:history="1">
         <w:r>
           <w:rPr>
             <w:rStyle w:val="Hyperlink"/>
@@ -102,7 +102,7 @@
         </w:rPr>
         <w:t>, due to that element's </w:t>
       </w:r>
-      <w:hyperlink r:id="rId6" w:tooltip="Inductance" w:history="1">
+      <w:hyperlink r:id="rId8" w:tooltip="Inductance" w:history="1">
         <w:r>
           <w:rPr>
             <w:rStyle w:val="Hyperlink"/>
@@ -125,7 +125,7 @@
         </w:rPr>
         <w:t> or </w:t>
       </w:r>
-      <w:hyperlink r:id="rId7" w:tooltip="Capacitance" w:history="1">
+      <w:hyperlink r:id="rId9" w:tooltip="Capacitance" w:history="1">
         <w:r>
           <w:rPr>
             <w:rStyle w:val="Hyperlink"/>
@@ -165,7 +165,7 @@
           <w:lang w:eastAsia="en-GB"/>
         </w:rPr>
         <w:drawing>
-          <wp:anchor distT="0" distB="0" distL="114300" distR="114300" simplePos="0" relativeHeight="251659264" behindDoc="0" locked="0" layoutInCell="1" allowOverlap="1" wp14:anchorId="76822B70" wp14:editId="7AC96DE1">
+          <wp:anchor distT="0" distB="0" distL="114300" distR="114300" simplePos="0" relativeHeight="251659264" behindDoc="0" locked="0" layoutInCell="1" allowOverlap="1" wp14:anchorId="17E4A3EC" wp14:editId="39715DCA">
             <wp:simplePos x="0" y="0"/>
             <wp:positionH relativeFrom="margin">
               <wp:posOffset>-269240</wp:posOffset>
@@ -188,7 +188,7 @@
                     <pic:cNvPicPr/>
                   </pic:nvPicPr>
                   <pic:blipFill>
-                    <a:blip r:embed="rId8">
+                    <a:blip r:embed="rId10">
                       <a:extLst>
                         <a:ext uri="{28A0092B-C50C-407E-A947-70E740481C1C}">
                           <a14:useLocalDpi xmlns:a14="http://schemas.microsoft.com/office/drawing/2010/main" val="0"/>
@@ -224,7 +224,7 @@
         </w:rPr>
         <w:t>In </w:t>
       </w:r>
-      <w:hyperlink r:id="rId9" w:tooltip="Phasor" w:history="1">
+      <w:hyperlink r:id="rId11" w:tooltip="Phasor" w:history="1">
         <w:r>
           <w:rPr>
             <w:rStyle w:val="Hyperlink"/>
@@ -247,7 +247,7 @@
         </w:rPr>
         <w:t> analysis, reactance is used to compute amplitude and phase changes of </w:t>
       </w:r>
-      <w:hyperlink r:id="rId10" w:tooltip="Sine wave" w:history="1">
+      <w:hyperlink r:id="rId12" w:tooltip="Sine wave" w:history="1">
         <w:r>
           <w:rPr>
             <w:rStyle w:val="Hyperlink"/>
@@ -270,7 +270,7 @@
         </w:rPr>
         <w:t> </w:t>
       </w:r>
-      <w:hyperlink r:id="rId11" w:tooltip="Alternating current" w:history="1">
+      <w:hyperlink r:id="rId13" w:tooltip="Alternating current" w:history="1">
         <w:r>
           <w:rPr>
             <w:rStyle w:val="Hyperlink"/>
@@ -291,7 +291,29 @@
           <w:szCs w:val="21"/>
           <w:shd w:val="clear" w:color="auto" w:fill="FFFFFF"/>
         </w:rPr>
-        <w:t> going through a circuit element. It is denoted by the symbol </w:t>
+        <w:t xml:space="preserve"> going through a circuit element. </w:t>
+      </w:r>
+      <w:proofErr w:type="gramStart"/>
+      <w:r>
+        <w:rPr>
+          <w:rFonts w:ascii="Arial" w:hAnsi="Arial" w:cs="Arial"/>
+          <w:color w:val="222222"/>
+          <w:sz w:val="21"/>
+          <w:szCs w:val="21"/>
+          <w:shd w:val="clear" w:color="auto" w:fill="FFFFFF"/>
+        </w:rPr>
+        <w:t>It is denoted by the symbol</w:t>
+      </w:r>
+      <w:proofErr w:type="gramEnd"/>
+      <w:r>
+        <w:rPr>
+          <w:rFonts w:ascii="Arial" w:hAnsi="Arial" w:cs="Arial"/>
+          <w:color w:val="222222"/>
+          <w:sz w:val="21"/>
+          <w:szCs w:val="21"/>
+          <w:shd w:val="clear" w:color="auto" w:fill="FFFFFF"/>
+        </w:rPr>
+        <w:t> </w:t>
       </w:r>
       <w:r>
         <w:rPr>
@@ -318,7 +340,7 @@
         <mc:AlternateContent>
           <mc:Choice Requires="wps">
             <w:drawing>
-              <wp:inline distT="0" distB="0" distL="0" distR="0" wp14:anchorId="1F362258" wp14:editId="7AD05F29">
+              <wp:inline distT="0" distB="0" distL="0" distR="0" wp14:anchorId="4D27EC0B" wp14:editId="0F973DC9">
                 <wp:extent cx="304800" cy="304800"/>
                 <wp:effectExtent l="0" t="0" r="0" b="0"/>
                 <wp:docPr id="1" name="Rectangle 1" descr="\scriptstyle {X}"/>
@@ -392,7 +414,7 @@
         </w:rPr>
         <w:t>. An ideal </w:t>
       </w:r>
-      <w:hyperlink r:id="rId12" w:tooltip="Resistor" w:history="1">
+      <w:hyperlink r:id="rId14" w:tooltip="Resistor" w:history="1">
         <w:r>
           <w:rPr>
             <w:rStyle w:val="Hyperlink"/>
@@ -415,7 +437,7 @@
         </w:rPr>
         <w:t> has zero reactance, whereas ideal </w:t>
       </w:r>
-      <w:hyperlink r:id="rId13" w:tooltip="Inductor" w:history="1">
+      <w:hyperlink r:id="rId15" w:tooltip="Inductor" w:history="1">
         <w:r>
           <w:rPr>
             <w:rStyle w:val="Hyperlink"/>
@@ -438,7 +460,7 @@
         </w:rPr>
         <w:t> and </w:t>
       </w:r>
-      <w:hyperlink r:id="rId14" w:tooltip="Capacitor" w:history="1">
+      <w:hyperlink r:id="rId16" w:tooltip="Capacitor" w:history="1">
         <w:r>
           <w:rPr>
             <w:rStyle w:val="Hyperlink"/>
@@ -478,7 +500,7 @@
           <w:lang w:eastAsia="en-GB"/>
         </w:rPr>
         <w:drawing>
-          <wp:anchor distT="0" distB="0" distL="114300" distR="114300" simplePos="0" relativeHeight="251658240" behindDoc="0" locked="0" layoutInCell="1" allowOverlap="1" wp14:anchorId="1E33311D" wp14:editId="2CEFD8CA">
+          <wp:anchor distT="0" distB="0" distL="114300" distR="114300" simplePos="0" relativeHeight="251658240" behindDoc="0" locked="0" layoutInCell="1" allowOverlap="1" wp14:anchorId="382A0F0D" wp14:editId="4090470E">
             <wp:simplePos x="0" y="0"/>
             <wp:positionH relativeFrom="margin">
               <wp:posOffset>-345440</wp:posOffset>
@@ -490,131 +512,6 @@
             <wp:effectExtent l="0" t="0" r="2540" b="0"/>
             <wp:wrapSquare wrapText="bothSides"/>
             <wp:docPr id="8" name="Picture 8"/>
-            <wp:cNvGraphicFramePr>
-              <a:graphicFrameLocks xmlns:a="http://schemas.openxmlformats.org/drawingml/2006/main" noChangeAspect="1"/>
-            </wp:cNvGraphicFramePr>
-            <a:graphic xmlns:a="http://schemas.openxmlformats.org/drawingml/2006/main">
-              <a:graphicData uri="http://schemas.openxmlformats.org/drawingml/2006/picture">
-                <pic:pic xmlns:pic="http://schemas.openxmlformats.org/drawingml/2006/picture">
-                  <pic:nvPicPr>
-                    <pic:cNvPr id="1" name=""/>
-                    <pic:cNvPicPr/>
-                  </pic:nvPicPr>
-                  <pic:blipFill>
-                    <a:blip r:embed="rId15">
-                      <a:extLst>
-                        <a:ext uri="{28A0092B-C50C-407E-A947-70E740481C1C}">
-                          <a14:useLocalDpi xmlns:a14="http://schemas.microsoft.com/office/drawing/2010/main" val="0"/>
-                        </a:ext>
-                      </a:extLst>
-                    </a:blip>
-                    <a:stretch>
-                      <a:fillRect/>
-                    </a:stretch>
-                  </pic:blipFill>
-                  <pic:spPr>
-                    <a:xfrm>
-                      <a:off x="0" y="0"/>
-                      <a:ext cx="5731510" cy="3606165"/>
-                    </a:xfrm>
-                    <a:prstGeom prst="rect">
-                      <a:avLst/>
-                    </a:prstGeom>
-                  </pic:spPr>
-                </pic:pic>
-              </a:graphicData>
-            </a:graphic>
-          </wp:anchor>
-        </w:drawing>
-      </w:r>
-    </w:p>
-    <w:p/>
-    <w:p/>
-    <w:p/>
-    <w:p>
-      <w:r>
-        <w:br w:type="page"/>
-      </w:r>
-    </w:p>
-    <w:p>
-      <w:r>
-        <w:rPr>
-          <w:noProof/>
-          <w:lang w:eastAsia="en-GB"/>
-        </w:rPr>
-        <w:lastRenderedPageBreak/>
-        <w:drawing>
-          <wp:anchor distT="0" distB="0" distL="114300" distR="114300" simplePos="0" relativeHeight="251661312" behindDoc="0" locked="0" layoutInCell="1" allowOverlap="1" wp14:anchorId="77A79DD8" wp14:editId="745F5755">
-            <wp:simplePos x="0" y="0"/>
-            <wp:positionH relativeFrom="margin">
-              <wp:align>right</wp:align>
-            </wp:positionH>
-            <wp:positionV relativeFrom="page">
-              <wp:posOffset>3526155</wp:posOffset>
-            </wp:positionV>
-            <wp:extent cx="5731510" cy="1481455"/>
-            <wp:effectExtent l="0" t="0" r="2540" b="4445"/>
-            <wp:wrapSquare wrapText="bothSides"/>
-            <wp:docPr id="11" name="Picture 11"/>
-            <wp:cNvGraphicFramePr>
-              <a:graphicFrameLocks xmlns:a="http://schemas.openxmlformats.org/drawingml/2006/main" noChangeAspect="1"/>
-            </wp:cNvGraphicFramePr>
-            <a:graphic xmlns:a="http://schemas.openxmlformats.org/drawingml/2006/main">
-              <a:graphicData uri="http://schemas.openxmlformats.org/drawingml/2006/picture">
-                <pic:pic xmlns:pic="http://schemas.openxmlformats.org/drawingml/2006/picture">
-                  <pic:nvPicPr>
-                    <pic:cNvPr id="1" name=""/>
-                    <pic:cNvPicPr/>
-                  </pic:nvPicPr>
-                  <pic:blipFill>
-                    <a:blip r:embed="rId16">
-                      <a:extLst>
-                        <a:ext uri="{28A0092B-C50C-407E-A947-70E740481C1C}">
-                          <a14:useLocalDpi xmlns:a14="http://schemas.microsoft.com/office/drawing/2010/main" val="0"/>
-                        </a:ext>
-                      </a:extLst>
-                    </a:blip>
-                    <a:stretch>
-                      <a:fillRect/>
-                    </a:stretch>
-                  </pic:blipFill>
-                  <pic:spPr>
-                    <a:xfrm>
-                      <a:off x="0" y="0"/>
-                      <a:ext cx="5731510" cy="1481455"/>
-                    </a:xfrm>
-                    <a:prstGeom prst="rect">
-                      <a:avLst/>
-                    </a:prstGeom>
-                  </pic:spPr>
-                </pic:pic>
-              </a:graphicData>
-            </a:graphic>
-          </wp:anchor>
-        </w:drawing>
-      </w:r>
-    </w:p>
-    <w:p>
-      <w:bookmarkStart w:id="0" w:name="_GoBack"/>
-      <w:bookmarkEnd w:id="0"/>
-      <w:r>
-        <w:rPr>
-          <w:noProof/>
-          <w:lang w:eastAsia="en-GB"/>
-        </w:rPr>
-        <w:drawing>
-          <wp:anchor distT="0" distB="0" distL="114300" distR="114300" simplePos="0" relativeHeight="251660288" behindDoc="0" locked="0" layoutInCell="1" allowOverlap="1" wp14:anchorId="231664A0" wp14:editId="2D1F0BA5">
-            <wp:simplePos x="0" y="0"/>
-            <wp:positionH relativeFrom="margin">
-              <wp:align>right</wp:align>
-            </wp:positionH>
-            <wp:positionV relativeFrom="page">
-              <wp:posOffset>561975</wp:posOffset>
-            </wp:positionV>
-            <wp:extent cx="5731510" cy="2964180"/>
-            <wp:effectExtent l="0" t="0" r="2540" b="7620"/>
-            <wp:wrapSquare wrapText="bothSides"/>
-            <wp:docPr id="10" name="Picture 10"/>
             <wp:cNvGraphicFramePr>
               <a:graphicFrameLocks xmlns:a="http://schemas.openxmlformats.org/drawingml/2006/main" noChangeAspect="1"/>
             </wp:cNvGraphicFramePr>
@@ -640,6 +537,122 @@
                   <pic:spPr>
                     <a:xfrm>
                       <a:off x="0" y="0"/>
+                      <a:ext cx="5731510" cy="3606165"/>
+                    </a:xfrm>
+                    <a:prstGeom prst="rect">
+                      <a:avLst/>
+                    </a:prstGeom>
+                  </pic:spPr>
+                </pic:pic>
+              </a:graphicData>
+            </a:graphic>
+          </wp:anchor>
+        </w:drawing>
+      </w:r>
+    </w:p>
+    <w:p/>
+    <w:p/>
+    <w:p/>
+    <w:p>
+      <w:r>
+        <w:rPr>
+          <w:noProof/>
+          <w:lang w:eastAsia="en-GB"/>
+        </w:rPr>
+        <w:lastRenderedPageBreak/>
+        <w:drawing>
+          <wp:anchor distT="0" distB="0" distL="114300" distR="114300" simplePos="0" relativeHeight="251661312" behindDoc="0" locked="0" layoutInCell="1" allowOverlap="1" wp14:anchorId="7A02BC0C" wp14:editId="55F52200">
+            <wp:simplePos x="0" y="0"/>
+            <wp:positionH relativeFrom="margin">
+              <wp:posOffset>-193040</wp:posOffset>
+            </wp:positionH>
+            <wp:positionV relativeFrom="margin">
+              <wp:align>bottom</wp:align>
+            </wp:positionV>
+            <wp:extent cx="5731510" cy="1481455"/>
+            <wp:effectExtent l="0" t="0" r="2540" b="4445"/>
+            <wp:wrapSquare wrapText="bothSides"/>
+            <wp:docPr id="11" name="Picture 11"/>
+            <wp:cNvGraphicFramePr>
+              <a:graphicFrameLocks xmlns:a="http://schemas.openxmlformats.org/drawingml/2006/main" noChangeAspect="1"/>
+            </wp:cNvGraphicFramePr>
+            <a:graphic xmlns:a="http://schemas.openxmlformats.org/drawingml/2006/main">
+              <a:graphicData uri="http://schemas.openxmlformats.org/drawingml/2006/picture">
+                <pic:pic xmlns:pic="http://schemas.openxmlformats.org/drawingml/2006/picture">
+                  <pic:nvPicPr>
+                    <pic:cNvPr id="1" name=""/>
+                    <pic:cNvPicPr/>
+                  </pic:nvPicPr>
+                  <pic:blipFill>
+                    <a:blip r:embed="rId18">
+                      <a:extLst>
+                        <a:ext uri="{28A0092B-C50C-407E-A947-70E740481C1C}">
+                          <a14:useLocalDpi xmlns:a14="http://schemas.microsoft.com/office/drawing/2010/main" val="0"/>
+                        </a:ext>
+                      </a:extLst>
+                    </a:blip>
+                    <a:stretch>
+                      <a:fillRect/>
+                    </a:stretch>
+                  </pic:blipFill>
+                  <pic:spPr>
+                    <a:xfrm>
+                      <a:off x="0" y="0"/>
+                      <a:ext cx="5731510" cy="1481455"/>
+                    </a:xfrm>
+                    <a:prstGeom prst="rect">
+                      <a:avLst/>
+                    </a:prstGeom>
+                  </pic:spPr>
+                </pic:pic>
+              </a:graphicData>
+            </a:graphic>
+          </wp:anchor>
+        </w:drawing>
+      </w:r>
+      <w:r>
+        <w:rPr>
+          <w:noProof/>
+          <w:lang w:eastAsia="en-GB"/>
+        </w:rPr>
+        <w:drawing>
+          <wp:anchor distT="0" distB="0" distL="114300" distR="114300" simplePos="0" relativeHeight="251660288" behindDoc="0" locked="0" layoutInCell="1" allowOverlap="1" wp14:anchorId="38264DC4" wp14:editId="30822408">
+            <wp:simplePos x="0" y="0"/>
+            <wp:positionH relativeFrom="margin">
+              <wp:posOffset>-193040</wp:posOffset>
+            </wp:positionH>
+            <wp:positionV relativeFrom="page">
+              <wp:posOffset>5146675</wp:posOffset>
+            </wp:positionV>
+            <wp:extent cx="5731510" cy="2964180"/>
+            <wp:effectExtent l="0" t="0" r="2540" b="7620"/>
+            <wp:wrapSquare wrapText="bothSides"/>
+            <wp:docPr id="10" name="Picture 10"/>
+            <wp:cNvGraphicFramePr>
+              <a:graphicFrameLocks xmlns:a="http://schemas.openxmlformats.org/drawingml/2006/main" noChangeAspect="1"/>
+            </wp:cNvGraphicFramePr>
+            <a:graphic xmlns:a="http://schemas.openxmlformats.org/drawingml/2006/main">
+              <a:graphicData uri="http://schemas.openxmlformats.org/drawingml/2006/picture">
+                <pic:pic xmlns:pic="http://schemas.openxmlformats.org/drawingml/2006/picture">
+                  <pic:nvPicPr>
+                    <pic:cNvPr id="1" name=""/>
+                    <pic:cNvPicPr/>
+                  </pic:nvPicPr>
+                  <pic:blipFill>
+                    <a:blip r:embed="rId19">
+                      <a:extLst>
+                        <a:ext uri="{28A0092B-C50C-407E-A947-70E740481C1C}">
+                          <a14:useLocalDpi xmlns:a14="http://schemas.microsoft.com/office/drawing/2010/main" val="0"/>
+                        </a:ext>
+                      </a:extLst>
+                    </a:blip>
+                    <a:stretch>
+                      <a:fillRect/>
+                    </a:stretch>
+                  </pic:blipFill>
+                  <pic:spPr>
+                    <a:xfrm>
+                      <a:off x="0" y="0"/>
                       <a:ext cx="5731510" cy="2964180"/>
                     </a:xfrm>
                     <a:prstGeom prst="rect">
@@ -652,6 +665,991 @@
           </wp:anchor>
         </w:drawing>
       </w:r>
+      <w:r>
+        <w:rPr>
+          <w:noProof/>
+        </w:rPr>
+        <w:drawing>
+          <wp:inline distT="0" distB="0" distL="0" distR="0" wp14:anchorId="0BAD19DB" wp14:editId="0AC59CF6">
+            <wp:extent cx="3898900" cy="3931040"/>
+            <wp:effectExtent l="0" t="0" r="6350" b="0"/>
+            <wp:docPr id="2" name="Picture 2"/>
+            <wp:cNvGraphicFramePr>
+              <a:graphicFrameLocks xmlns:a="http://schemas.openxmlformats.org/drawingml/2006/main" noChangeAspect="1"/>
+            </wp:cNvGraphicFramePr>
+            <a:graphic xmlns:a="http://schemas.openxmlformats.org/drawingml/2006/main">
+              <a:graphicData uri="http://schemas.openxmlformats.org/drawingml/2006/picture">
+                <pic:pic xmlns:pic="http://schemas.openxmlformats.org/drawingml/2006/picture">
+                  <pic:nvPicPr>
+                    <pic:cNvPr id="1" name=""/>
+                    <pic:cNvPicPr/>
+                  </pic:nvPicPr>
+                  <pic:blipFill>
+                    <a:blip r:embed="rId20">
+                      <a:extLst>
+                        <a:ext uri="{28A0092B-C50C-407E-A947-70E740481C1C}">
+                          <a14:useLocalDpi xmlns:a14="http://schemas.microsoft.com/office/drawing/2010/main" val="0"/>
+                        </a:ext>
+                      </a:extLst>
+                    </a:blip>
+                    <a:stretch>
+                      <a:fillRect/>
+                    </a:stretch>
+                  </pic:blipFill>
+                  <pic:spPr>
+                    <a:xfrm>
+                      <a:off x="0" y="0"/>
+                      <a:ext cx="3937350" cy="3969807"/>
+                    </a:xfrm>
+                    <a:prstGeom prst="rect">
+                      <a:avLst/>
+                    </a:prstGeom>
+                  </pic:spPr>
+                </pic:pic>
+              </a:graphicData>
+            </a:graphic>
+          </wp:inline>
+        </w:drawing>
+      </w:r>
+    </w:p>
+    <w:p/>
+    <w:p/>
+    <w:p>
+      <w:pPr>
+        <w:pStyle w:val="Title"/>
+        <w:jc w:val="center"/>
+      </w:pPr>
+      <w:r>
+        <w:lastRenderedPageBreak/>
+        <w:t>LC Circuits</w:t>
+      </w:r>
+    </w:p>
+    <w:p>
+      <w:pPr>
+        <w:pStyle w:val="NormalWeb"/>
+        <w:shd w:val="clear" w:color="auto" w:fill="FFFFFF"/>
+        <w:spacing w:before="120" w:beforeAutospacing="0" w:after="120" w:afterAutospacing="0"/>
+        <w:rPr>
+          <w:rFonts w:ascii="Arial" w:hAnsi="Arial" w:cs="Arial"/>
+          <w:color w:val="222222"/>
+          <w:sz w:val="21"/>
+          <w:szCs w:val="21"/>
+        </w:rPr>
+      </w:pPr>
+      <w:r>
+        <w:rPr>
+          <w:rFonts w:ascii="Arial" w:hAnsi="Arial" w:cs="Arial"/>
+          <w:color w:val="222222"/>
+          <w:sz w:val="21"/>
+          <w:szCs w:val="21"/>
+        </w:rPr>
+        <w:t>An </w:t>
+      </w:r>
+      <w:r>
+        <w:rPr>
+          <w:rFonts w:ascii="Arial" w:hAnsi="Arial" w:cs="Arial"/>
+          <w:b/>
+          <w:bCs/>
+          <w:color w:val="222222"/>
+          <w:sz w:val="21"/>
+          <w:szCs w:val="21"/>
+        </w:rPr>
+        <w:t>LC circuit</w:t>
+      </w:r>
+      <w:r>
+        <w:rPr>
+          <w:rFonts w:ascii="Arial" w:hAnsi="Arial" w:cs="Arial"/>
+          <w:color w:val="222222"/>
+          <w:sz w:val="21"/>
+          <w:szCs w:val="21"/>
+        </w:rPr>
+        <w:t>, also called a </w:t>
+      </w:r>
+      <w:r>
+        <w:rPr>
+          <w:rFonts w:ascii="Arial" w:hAnsi="Arial" w:cs="Arial"/>
+          <w:b/>
+          <w:bCs/>
+          <w:color w:val="222222"/>
+          <w:sz w:val="21"/>
+          <w:szCs w:val="21"/>
+        </w:rPr>
+        <w:t>resonant circuit</w:t>
+      </w:r>
+      <w:r>
+        <w:rPr>
+          <w:rFonts w:ascii="Arial" w:hAnsi="Arial" w:cs="Arial"/>
+          <w:color w:val="222222"/>
+          <w:sz w:val="21"/>
+          <w:szCs w:val="21"/>
+        </w:rPr>
+        <w:t>, </w:t>
+      </w:r>
+      <w:r>
+        <w:rPr>
+          <w:rFonts w:ascii="Arial" w:hAnsi="Arial" w:cs="Arial"/>
+          <w:b/>
+          <w:bCs/>
+          <w:color w:val="222222"/>
+          <w:sz w:val="21"/>
+          <w:szCs w:val="21"/>
+        </w:rPr>
+        <w:t>tank circuit</w:t>
+      </w:r>
+      <w:r>
+        <w:rPr>
+          <w:rFonts w:ascii="Arial" w:hAnsi="Arial" w:cs="Arial"/>
+          <w:color w:val="222222"/>
+          <w:sz w:val="21"/>
+          <w:szCs w:val="21"/>
+        </w:rPr>
+        <w:t>, or </w:t>
+      </w:r>
+      <w:r>
+        <w:rPr>
+          <w:rFonts w:ascii="Arial" w:hAnsi="Arial" w:cs="Arial"/>
+          <w:b/>
+          <w:bCs/>
+          <w:color w:val="222222"/>
+          <w:sz w:val="21"/>
+          <w:szCs w:val="21"/>
+        </w:rPr>
+        <w:t>tuned circuit</w:t>
+      </w:r>
+      <w:r>
+        <w:rPr>
+          <w:rFonts w:ascii="Arial" w:hAnsi="Arial" w:cs="Arial"/>
+          <w:color w:val="222222"/>
+          <w:sz w:val="21"/>
+          <w:szCs w:val="21"/>
+        </w:rPr>
+        <w:t>, is an </w:t>
+      </w:r>
+      <w:hyperlink r:id="rId21" w:tooltip="Electric circuit" w:history="1">
+        <w:r>
+          <w:rPr>
+            <w:rStyle w:val="Hyperlink"/>
+            <w:rFonts w:ascii="Arial" w:hAnsi="Arial" w:cs="Arial"/>
+            <w:color w:val="0B0080"/>
+            <w:sz w:val="21"/>
+            <w:szCs w:val="21"/>
+          </w:rPr>
+          <w:t>electric circuit</w:t>
+        </w:r>
+      </w:hyperlink>
+      <w:r>
+        <w:rPr>
+          <w:rFonts w:ascii="Arial" w:hAnsi="Arial" w:cs="Arial"/>
+          <w:color w:val="222222"/>
+          <w:sz w:val="21"/>
+          <w:szCs w:val="21"/>
+        </w:rPr>
+        <w:t> consisting of an </w:t>
+      </w:r>
+      <w:hyperlink r:id="rId22" w:tooltip="Inductor" w:history="1">
+        <w:r>
+          <w:rPr>
+            <w:rStyle w:val="Hyperlink"/>
+            <w:rFonts w:ascii="Arial" w:hAnsi="Arial" w:cs="Arial"/>
+            <w:color w:val="0B0080"/>
+            <w:sz w:val="21"/>
+            <w:szCs w:val="21"/>
+          </w:rPr>
+          <w:t>inductor</w:t>
+        </w:r>
+      </w:hyperlink>
+      <w:r>
+        <w:rPr>
+          <w:rFonts w:ascii="Arial" w:hAnsi="Arial" w:cs="Arial"/>
+          <w:color w:val="222222"/>
+          <w:sz w:val="21"/>
+          <w:szCs w:val="21"/>
+        </w:rPr>
+        <w:t>, represented by the letter L, and a </w:t>
+      </w:r>
+      <w:hyperlink r:id="rId23" w:tooltip="Capacitor" w:history="1">
+        <w:r>
+          <w:rPr>
+            <w:rStyle w:val="Hyperlink"/>
+            <w:rFonts w:ascii="Arial" w:hAnsi="Arial" w:cs="Arial"/>
+            <w:color w:val="0B0080"/>
+            <w:sz w:val="21"/>
+            <w:szCs w:val="21"/>
+          </w:rPr>
+          <w:t>capacitor</w:t>
+        </w:r>
+      </w:hyperlink>
+      <w:r>
+        <w:rPr>
+          <w:rFonts w:ascii="Arial" w:hAnsi="Arial" w:cs="Arial"/>
+          <w:color w:val="222222"/>
+          <w:sz w:val="21"/>
+          <w:szCs w:val="21"/>
+        </w:rPr>
+        <w:t>, represented by the letter C, connected together. The circuit can act as an electrical </w:t>
+      </w:r>
+      <w:hyperlink r:id="rId24" w:tooltip="Resonator" w:history="1">
+        <w:r>
+          <w:rPr>
+            <w:rStyle w:val="Hyperlink"/>
+            <w:rFonts w:ascii="Arial" w:hAnsi="Arial" w:cs="Arial"/>
+            <w:color w:val="0B0080"/>
+            <w:sz w:val="21"/>
+            <w:szCs w:val="21"/>
+          </w:rPr>
+          <w:t>resonator</w:t>
+        </w:r>
+      </w:hyperlink>
+      <w:r>
+        <w:rPr>
+          <w:rFonts w:ascii="Arial" w:hAnsi="Arial" w:cs="Arial"/>
+          <w:color w:val="222222"/>
+          <w:sz w:val="21"/>
+          <w:szCs w:val="21"/>
+        </w:rPr>
+        <w:t>, an electrical analogue of a </w:t>
+      </w:r>
+      <w:hyperlink r:id="rId25" w:tooltip="Tuning fork" w:history="1">
+        <w:r>
+          <w:rPr>
+            <w:rStyle w:val="Hyperlink"/>
+            <w:rFonts w:ascii="Arial" w:hAnsi="Arial" w:cs="Arial"/>
+            <w:color w:val="0B0080"/>
+            <w:sz w:val="21"/>
+            <w:szCs w:val="21"/>
+          </w:rPr>
+          <w:t>tuning fork</w:t>
+        </w:r>
+      </w:hyperlink>
+      <w:r>
+        <w:rPr>
+          <w:rFonts w:ascii="Arial" w:hAnsi="Arial" w:cs="Arial"/>
+          <w:color w:val="222222"/>
+          <w:sz w:val="21"/>
+          <w:szCs w:val="21"/>
+        </w:rPr>
+        <w:t>, storing energy oscillating at the circuit's </w:t>
+      </w:r>
+      <w:hyperlink r:id="rId26" w:tooltip="Resonant frequency" w:history="1">
+        <w:r>
+          <w:rPr>
+            <w:rStyle w:val="Hyperlink"/>
+            <w:rFonts w:ascii="Arial" w:hAnsi="Arial" w:cs="Arial"/>
+            <w:color w:val="0B0080"/>
+            <w:sz w:val="21"/>
+            <w:szCs w:val="21"/>
+          </w:rPr>
+          <w:t>resonant frequency</w:t>
+        </w:r>
+      </w:hyperlink>
+      <w:r>
+        <w:rPr>
+          <w:rFonts w:ascii="Arial" w:hAnsi="Arial" w:cs="Arial"/>
+          <w:color w:val="222222"/>
+          <w:sz w:val="21"/>
+          <w:szCs w:val="21"/>
+        </w:rPr>
+        <w:t>.</w:t>
+      </w:r>
+    </w:p>
+    <w:p>
+      <w:pPr>
+        <w:pStyle w:val="NormalWeb"/>
+        <w:shd w:val="clear" w:color="auto" w:fill="FFFFFF"/>
+        <w:spacing w:before="120" w:beforeAutospacing="0" w:after="120" w:afterAutospacing="0"/>
+        <w:rPr>
+          <w:rFonts w:ascii="Arial" w:hAnsi="Arial" w:cs="Arial"/>
+          <w:color w:val="222222"/>
+          <w:sz w:val="21"/>
+          <w:szCs w:val="21"/>
+        </w:rPr>
+      </w:pPr>
+      <w:r>
+        <w:rPr>
+          <w:rFonts w:ascii="Arial" w:hAnsi="Arial" w:cs="Arial"/>
+          <w:color w:val="222222"/>
+          <w:sz w:val="21"/>
+          <w:szCs w:val="21"/>
+        </w:rPr>
+        <w:t>LC circuits are used either for generating signals at a particular frequency, or picking out a signal at a particular frequency from a more complex signal; this function is called a </w:t>
+      </w:r>
+      <w:hyperlink r:id="rId27" w:tooltip="Bandpass filter" w:history="1">
+        <w:r>
+          <w:rPr>
+            <w:rStyle w:val="Hyperlink"/>
+            <w:rFonts w:ascii="Arial" w:hAnsi="Arial" w:cs="Arial"/>
+            <w:color w:val="0B0080"/>
+            <w:sz w:val="21"/>
+            <w:szCs w:val="21"/>
+          </w:rPr>
+          <w:t>bandpass filter</w:t>
+        </w:r>
+      </w:hyperlink>
+      <w:r>
+        <w:rPr>
+          <w:rFonts w:ascii="Arial" w:hAnsi="Arial" w:cs="Arial"/>
+          <w:color w:val="222222"/>
+          <w:sz w:val="21"/>
+          <w:szCs w:val="21"/>
+        </w:rPr>
+        <w:t>. They are key components in many electronic devices, particularly radio equipment, used in circuits such as </w:t>
+      </w:r>
+      <w:hyperlink r:id="rId28" w:tooltip="Electronic oscillator" w:history="1">
+        <w:r>
+          <w:rPr>
+            <w:rStyle w:val="Hyperlink"/>
+            <w:rFonts w:ascii="Arial" w:hAnsi="Arial" w:cs="Arial"/>
+            <w:color w:val="0B0080"/>
+            <w:sz w:val="21"/>
+            <w:szCs w:val="21"/>
+          </w:rPr>
+          <w:t>oscillators</w:t>
+        </w:r>
+      </w:hyperlink>
+      <w:r>
+        <w:rPr>
+          <w:rFonts w:ascii="Arial" w:hAnsi="Arial" w:cs="Arial"/>
+          <w:color w:val="222222"/>
+          <w:sz w:val="21"/>
+          <w:szCs w:val="21"/>
+        </w:rPr>
+        <w:t>, </w:t>
+      </w:r>
+      <w:hyperlink r:id="rId29" w:tooltip="Electronic filter" w:history="1">
+        <w:r>
+          <w:rPr>
+            <w:rStyle w:val="Hyperlink"/>
+            <w:rFonts w:ascii="Arial" w:hAnsi="Arial" w:cs="Arial"/>
+            <w:color w:val="0B0080"/>
+            <w:sz w:val="21"/>
+            <w:szCs w:val="21"/>
+          </w:rPr>
+          <w:t>filters</w:t>
+        </w:r>
+      </w:hyperlink>
+      <w:r>
+        <w:rPr>
+          <w:rFonts w:ascii="Arial" w:hAnsi="Arial" w:cs="Arial"/>
+          <w:color w:val="222222"/>
+          <w:sz w:val="21"/>
+          <w:szCs w:val="21"/>
+        </w:rPr>
+        <w:t>, </w:t>
+      </w:r>
+      <w:hyperlink r:id="rId30" w:tooltip="Tuner (electronics)" w:history="1">
+        <w:r>
+          <w:rPr>
+            <w:rStyle w:val="Hyperlink"/>
+            <w:rFonts w:ascii="Arial" w:hAnsi="Arial" w:cs="Arial"/>
+            <w:color w:val="0B0080"/>
+            <w:sz w:val="21"/>
+            <w:szCs w:val="21"/>
+          </w:rPr>
+          <w:t>tuners</w:t>
+        </w:r>
+      </w:hyperlink>
+      <w:r>
+        <w:rPr>
+          <w:rFonts w:ascii="Arial" w:hAnsi="Arial" w:cs="Arial"/>
+          <w:color w:val="222222"/>
+          <w:sz w:val="21"/>
+          <w:szCs w:val="21"/>
+        </w:rPr>
+        <w:t> and </w:t>
+      </w:r>
+      <w:hyperlink r:id="rId31" w:tooltip="Frequency mixer" w:history="1">
+        <w:r>
+          <w:rPr>
+            <w:rStyle w:val="Hyperlink"/>
+            <w:rFonts w:ascii="Arial" w:hAnsi="Arial" w:cs="Arial"/>
+            <w:color w:val="0B0080"/>
+            <w:sz w:val="21"/>
+            <w:szCs w:val="21"/>
+          </w:rPr>
+          <w:t>frequency mixers</w:t>
+        </w:r>
+      </w:hyperlink>
+      <w:r>
+        <w:rPr>
+          <w:rFonts w:ascii="Arial" w:hAnsi="Arial" w:cs="Arial"/>
+          <w:color w:val="222222"/>
+          <w:sz w:val="21"/>
+          <w:szCs w:val="21"/>
+        </w:rPr>
+        <w:t>.</w:t>
+      </w:r>
+    </w:p>
+    <w:p>
+      <w:pPr>
+        <w:pStyle w:val="NormalWeb"/>
+        <w:shd w:val="clear" w:color="auto" w:fill="FFFFFF"/>
+        <w:spacing w:before="120" w:beforeAutospacing="0" w:after="120" w:afterAutospacing="0"/>
+        <w:rPr>
+          <w:rFonts w:ascii="Arial" w:hAnsi="Arial" w:cs="Arial"/>
+          <w:color w:val="222222"/>
+          <w:sz w:val="21"/>
+          <w:szCs w:val="21"/>
+        </w:rPr>
+      </w:pPr>
+      <w:r>
+        <w:rPr>
+          <w:rFonts w:ascii="Arial" w:hAnsi="Arial" w:cs="Arial"/>
+          <w:color w:val="222222"/>
+          <w:sz w:val="21"/>
+          <w:szCs w:val="21"/>
+        </w:rPr>
+        <w:t>An LC circuit is an idealized model since it assumes there is no dissipation of energy due to </w:t>
+      </w:r>
+      <w:hyperlink r:id="rId32" w:tooltip="Electrical resistance" w:history="1">
+        <w:r>
+          <w:rPr>
+            <w:rStyle w:val="Hyperlink"/>
+            <w:rFonts w:ascii="Arial" w:hAnsi="Arial" w:cs="Arial"/>
+            <w:color w:val="0B0080"/>
+            <w:sz w:val="21"/>
+            <w:szCs w:val="21"/>
+          </w:rPr>
+          <w:t>resistance</w:t>
+        </w:r>
+      </w:hyperlink>
+      <w:r>
+        <w:rPr>
+          <w:rFonts w:ascii="Arial" w:hAnsi="Arial" w:cs="Arial"/>
+          <w:color w:val="222222"/>
+          <w:sz w:val="21"/>
+          <w:szCs w:val="21"/>
+        </w:rPr>
+        <w:t>. Any practical implementation of an LC circuit will always include loss resulting from small but non-zero resistance within the components and connecting wires. The purpose of an LC circuit is usually to oscillate with minimal </w:t>
+      </w:r>
+      <w:hyperlink r:id="rId33" w:tooltip="Damping" w:history="1">
+        <w:r>
+          <w:rPr>
+            <w:rStyle w:val="Hyperlink"/>
+            <w:rFonts w:ascii="Arial" w:hAnsi="Arial" w:cs="Arial"/>
+            <w:color w:val="0B0080"/>
+            <w:sz w:val="21"/>
+            <w:szCs w:val="21"/>
+          </w:rPr>
+          <w:t>damping</w:t>
+        </w:r>
+      </w:hyperlink>
+      <w:r>
+        <w:rPr>
+          <w:rFonts w:ascii="Arial" w:hAnsi="Arial" w:cs="Arial"/>
+          <w:color w:val="222222"/>
+          <w:sz w:val="21"/>
+          <w:szCs w:val="21"/>
+        </w:rPr>
+        <w:t>, so the resistance is made as low as possible. While no practical circuit is without losses, it is nonetheless instructive to study this ideal form of the circuit to gain understanding and physical intuition. For a circuit model incorporating resistance, see </w:t>
+      </w:r>
+      <w:hyperlink r:id="rId34" w:tooltip="RLC circuit" w:history="1">
+        <w:r>
+          <w:rPr>
+            <w:rStyle w:val="Hyperlink"/>
+            <w:rFonts w:ascii="Arial" w:hAnsi="Arial" w:cs="Arial"/>
+            <w:color w:val="0B0080"/>
+            <w:sz w:val="21"/>
+            <w:szCs w:val="21"/>
+          </w:rPr>
+          <w:t>RLC circuit</w:t>
+        </w:r>
+      </w:hyperlink>
+      <w:r>
+        <w:rPr>
+          <w:rFonts w:ascii="Arial" w:hAnsi="Arial" w:cs="Arial"/>
+          <w:color w:val="222222"/>
+          <w:sz w:val="21"/>
+          <w:szCs w:val="21"/>
+        </w:rPr>
+        <w:t>.</w:t>
+      </w:r>
+    </w:p>
+    <w:p/>
+    <w:p>
+      <w:r>
+        <w:rPr>
+          <w:noProof/>
+        </w:rPr>
+        <w:drawing>
+          <wp:inline distT="0" distB="0" distL="0" distR="0" wp14:anchorId="12531B26" wp14:editId="4DA59879">
+            <wp:extent cx="5731510" cy="1381760"/>
+            <wp:effectExtent l="0" t="0" r="2540" b="8890"/>
+            <wp:docPr id="3" name="Picture 3"/>
+            <wp:cNvGraphicFramePr>
+              <a:graphicFrameLocks xmlns:a="http://schemas.openxmlformats.org/drawingml/2006/main" noChangeAspect="1"/>
+            </wp:cNvGraphicFramePr>
+            <a:graphic xmlns:a="http://schemas.openxmlformats.org/drawingml/2006/main">
+              <a:graphicData uri="http://schemas.openxmlformats.org/drawingml/2006/picture">
+                <pic:pic xmlns:pic="http://schemas.openxmlformats.org/drawingml/2006/picture">
+                  <pic:nvPicPr>
+                    <pic:cNvPr id="1" name=""/>
+                    <pic:cNvPicPr/>
+                  </pic:nvPicPr>
+                  <pic:blipFill>
+                    <a:blip r:embed="rId35"/>
+                    <a:stretch>
+                      <a:fillRect/>
+                    </a:stretch>
+                  </pic:blipFill>
+                  <pic:spPr>
+                    <a:xfrm>
+                      <a:off x="0" y="0"/>
+                      <a:ext cx="5731510" cy="1381760"/>
+                    </a:xfrm>
+                    <a:prstGeom prst="rect">
+                      <a:avLst/>
+                    </a:prstGeom>
+                  </pic:spPr>
+                </pic:pic>
+              </a:graphicData>
+            </a:graphic>
+          </wp:inline>
+        </w:drawing>
+      </w:r>
+    </w:p>
+    <w:p>
+      <w:pPr>
+        <w:pStyle w:val="NormalWeb"/>
+        <w:shd w:val="clear" w:color="auto" w:fill="FFFFFF"/>
+        <w:spacing w:before="120" w:beforeAutospacing="0" w:after="120" w:afterAutospacing="0"/>
+        <w:rPr>
+          <w:rFonts w:ascii="Arial" w:hAnsi="Arial" w:cs="Arial"/>
+          <w:color w:val="222222"/>
+          <w:sz w:val="21"/>
+          <w:szCs w:val="21"/>
+        </w:rPr>
+      </w:pPr>
+      <w:r>
+        <w:rPr>
+          <w:rFonts w:ascii="Arial" w:hAnsi="Arial" w:cs="Arial"/>
+          <w:color w:val="222222"/>
+          <w:sz w:val="21"/>
+          <w:szCs w:val="21"/>
+        </w:rPr>
+        <w:t>An </w:t>
+      </w:r>
+      <w:r>
+        <w:rPr>
+          <w:rFonts w:ascii="Arial" w:hAnsi="Arial" w:cs="Arial"/>
+          <w:b/>
+          <w:bCs/>
+          <w:color w:val="222222"/>
+          <w:sz w:val="21"/>
+          <w:szCs w:val="21"/>
+        </w:rPr>
+        <w:t>LC circuit</w:t>
+      </w:r>
+      <w:r>
+        <w:rPr>
+          <w:rFonts w:ascii="Arial" w:hAnsi="Arial" w:cs="Arial"/>
+          <w:color w:val="222222"/>
+          <w:sz w:val="21"/>
+          <w:szCs w:val="21"/>
+        </w:rPr>
+        <w:t>, also called a </w:t>
+      </w:r>
+      <w:r>
+        <w:rPr>
+          <w:rFonts w:ascii="Arial" w:hAnsi="Arial" w:cs="Arial"/>
+          <w:b/>
+          <w:bCs/>
+          <w:color w:val="222222"/>
+          <w:sz w:val="21"/>
+          <w:szCs w:val="21"/>
+        </w:rPr>
+        <w:t>resonant circuit</w:t>
+      </w:r>
+      <w:r>
+        <w:rPr>
+          <w:rFonts w:ascii="Arial" w:hAnsi="Arial" w:cs="Arial"/>
+          <w:color w:val="222222"/>
+          <w:sz w:val="21"/>
+          <w:szCs w:val="21"/>
+        </w:rPr>
+        <w:t>, </w:t>
+      </w:r>
+      <w:r>
+        <w:rPr>
+          <w:rFonts w:ascii="Arial" w:hAnsi="Arial" w:cs="Arial"/>
+          <w:b/>
+          <w:bCs/>
+          <w:color w:val="222222"/>
+          <w:sz w:val="21"/>
+          <w:szCs w:val="21"/>
+        </w:rPr>
+        <w:t>tank circuit</w:t>
+      </w:r>
+      <w:r>
+        <w:rPr>
+          <w:rFonts w:ascii="Arial" w:hAnsi="Arial" w:cs="Arial"/>
+          <w:color w:val="222222"/>
+          <w:sz w:val="21"/>
+          <w:szCs w:val="21"/>
+        </w:rPr>
+        <w:t>, or </w:t>
+      </w:r>
+      <w:r>
+        <w:rPr>
+          <w:rFonts w:ascii="Arial" w:hAnsi="Arial" w:cs="Arial"/>
+          <w:b/>
+          <w:bCs/>
+          <w:color w:val="222222"/>
+          <w:sz w:val="21"/>
+          <w:szCs w:val="21"/>
+        </w:rPr>
+        <w:t>tuned circuit</w:t>
+      </w:r>
+      <w:r>
+        <w:rPr>
+          <w:rFonts w:ascii="Arial" w:hAnsi="Arial" w:cs="Arial"/>
+          <w:color w:val="222222"/>
+          <w:sz w:val="21"/>
+          <w:szCs w:val="21"/>
+        </w:rPr>
+        <w:t>, is an </w:t>
+      </w:r>
+      <w:hyperlink r:id="rId36" w:tooltip="Electric circuit" w:history="1">
+        <w:r>
+          <w:rPr>
+            <w:rStyle w:val="Hyperlink"/>
+            <w:rFonts w:ascii="Arial" w:hAnsi="Arial" w:cs="Arial"/>
+            <w:color w:val="0B0080"/>
+            <w:sz w:val="21"/>
+            <w:szCs w:val="21"/>
+          </w:rPr>
+          <w:t>electric circuit</w:t>
+        </w:r>
+      </w:hyperlink>
+      <w:r>
+        <w:rPr>
+          <w:rFonts w:ascii="Arial" w:hAnsi="Arial" w:cs="Arial"/>
+          <w:color w:val="222222"/>
+          <w:sz w:val="21"/>
+          <w:szCs w:val="21"/>
+        </w:rPr>
+        <w:t> consisting of an </w:t>
+      </w:r>
+      <w:hyperlink r:id="rId37" w:tooltip="Inductor" w:history="1">
+        <w:r>
+          <w:rPr>
+            <w:rStyle w:val="Hyperlink"/>
+            <w:rFonts w:ascii="Arial" w:hAnsi="Arial" w:cs="Arial"/>
+            <w:color w:val="0B0080"/>
+            <w:sz w:val="21"/>
+            <w:szCs w:val="21"/>
+          </w:rPr>
+          <w:t>inductor</w:t>
+        </w:r>
+      </w:hyperlink>
+      <w:r>
+        <w:rPr>
+          <w:rFonts w:ascii="Arial" w:hAnsi="Arial" w:cs="Arial"/>
+          <w:color w:val="222222"/>
+          <w:sz w:val="21"/>
+          <w:szCs w:val="21"/>
+        </w:rPr>
+        <w:t>, represented by the letter L, and a </w:t>
+      </w:r>
+      <w:hyperlink r:id="rId38" w:tooltip="Capacitor" w:history="1">
+        <w:r>
+          <w:rPr>
+            <w:rStyle w:val="Hyperlink"/>
+            <w:rFonts w:ascii="Arial" w:hAnsi="Arial" w:cs="Arial"/>
+            <w:color w:val="0B0080"/>
+            <w:sz w:val="21"/>
+            <w:szCs w:val="21"/>
+          </w:rPr>
+          <w:t>capacitor</w:t>
+        </w:r>
+      </w:hyperlink>
+      <w:r>
+        <w:rPr>
+          <w:rFonts w:ascii="Arial" w:hAnsi="Arial" w:cs="Arial"/>
+          <w:color w:val="222222"/>
+          <w:sz w:val="21"/>
+          <w:szCs w:val="21"/>
+        </w:rPr>
+        <w:t>, represented by the letter C, connected together. The circuit can act as an electrical </w:t>
+      </w:r>
+      <w:hyperlink r:id="rId39" w:tooltip="Resonator" w:history="1">
+        <w:r>
+          <w:rPr>
+            <w:rStyle w:val="Hyperlink"/>
+            <w:rFonts w:ascii="Arial" w:hAnsi="Arial" w:cs="Arial"/>
+            <w:color w:val="0B0080"/>
+            <w:sz w:val="21"/>
+            <w:szCs w:val="21"/>
+          </w:rPr>
+          <w:t>resonator</w:t>
+        </w:r>
+      </w:hyperlink>
+      <w:r>
+        <w:rPr>
+          <w:rFonts w:ascii="Arial" w:hAnsi="Arial" w:cs="Arial"/>
+          <w:color w:val="222222"/>
+          <w:sz w:val="21"/>
+          <w:szCs w:val="21"/>
+        </w:rPr>
+        <w:t>, an electrical analogue of a </w:t>
+      </w:r>
+      <w:hyperlink r:id="rId40" w:tooltip="Tuning fork" w:history="1">
+        <w:r>
+          <w:rPr>
+            <w:rStyle w:val="Hyperlink"/>
+            <w:rFonts w:ascii="Arial" w:hAnsi="Arial" w:cs="Arial"/>
+            <w:color w:val="0B0080"/>
+            <w:sz w:val="21"/>
+            <w:szCs w:val="21"/>
+          </w:rPr>
+          <w:t>tuning fork</w:t>
+        </w:r>
+      </w:hyperlink>
+      <w:r>
+        <w:rPr>
+          <w:rFonts w:ascii="Arial" w:hAnsi="Arial" w:cs="Arial"/>
+          <w:color w:val="222222"/>
+          <w:sz w:val="21"/>
+          <w:szCs w:val="21"/>
+        </w:rPr>
+        <w:t>, storing energy oscillating at the circuit's </w:t>
+      </w:r>
+      <w:hyperlink r:id="rId41" w:tooltip="Resonant frequency" w:history="1">
+        <w:r>
+          <w:rPr>
+            <w:rStyle w:val="Hyperlink"/>
+            <w:rFonts w:ascii="Arial" w:hAnsi="Arial" w:cs="Arial"/>
+            <w:color w:val="0B0080"/>
+            <w:sz w:val="21"/>
+            <w:szCs w:val="21"/>
+          </w:rPr>
+          <w:t>resonant frequency</w:t>
+        </w:r>
+      </w:hyperlink>
+      <w:r>
+        <w:rPr>
+          <w:rFonts w:ascii="Arial" w:hAnsi="Arial" w:cs="Arial"/>
+          <w:color w:val="222222"/>
+          <w:sz w:val="21"/>
+          <w:szCs w:val="21"/>
+        </w:rPr>
+        <w:t>.</w:t>
+      </w:r>
+    </w:p>
+    <w:p>
+      <w:pPr>
+        <w:pStyle w:val="NormalWeb"/>
+        <w:shd w:val="clear" w:color="auto" w:fill="FFFFFF"/>
+        <w:spacing w:before="120" w:beforeAutospacing="0" w:after="120" w:afterAutospacing="0"/>
+        <w:rPr>
+          <w:rFonts w:ascii="Arial" w:hAnsi="Arial" w:cs="Arial"/>
+          <w:color w:val="222222"/>
+          <w:sz w:val="21"/>
+          <w:szCs w:val="21"/>
+        </w:rPr>
+      </w:pPr>
+      <w:r>
+        <w:rPr>
+          <w:rFonts w:ascii="Arial" w:hAnsi="Arial" w:cs="Arial"/>
+          <w:color w:val="222222"/>
+          <w:sz w:val="21"/>
+          <w:szCs w:val="21"/>
+        </w:rPr>
+        <w:t>LC circuits are used either for generating signals at a particular frequency, or picking out a signal at a particular frequency from a more complex signal; this function is called a </w:t>
+      </w:r>
+      <w:hyperlink r:id="rId42" w:tooltip="Bandpass filter" w:history="1">
+        <w:r>
+          <w:rPr>
+            <w:rStyle w:val="Hyperlink"/>
+            <w:rFonts w:ascii="Arial" w:hAnsi="Arial" w:cs="Arial"/>
+            <w:color w:val="0B0080"/>
+            <w:sz w:val="21"/>
+            <w:szCs w:val="21"/>
+          </w:rPr>
+          <w:t>bandpass filter</w:t>
+        </w:r>
+      </w:hyperlink>
+      <w:r>
+        <w:rPr>
+          <w:rFonts w:ascii="Arial" w:hAnsi="Arial" w:cs="Arial"/>
+          <w:color w:val="222222"/>
+          <w:sz w:val="21"/>
+          <w:szCs w:val="21"/>
+        </w:rPr>
+        <w:t>. They are key components in many electronic devices, particularly radio equipment, used in circuits such as </w:t>
+      </w:r>
+      <w:hyperlink r:id="rId43" w:tooltip="Electronic oscillator" w:history="1">
+        <w:r>
+          <w:rPr>
+            <w:rStyle w:val="Hyperlink"/>
+            <w:rFonts w:ascii="Arial" w:hAnsi="Arial" w:cs="Arial"/>
+            <w:color w:val="0B0080"/>
+            <w:sz w:val="21"/>
+            <w:szCs w:val="21"/>
+          </w:rPr>
+          <w:t>oscillators</w:t>
+        </w:r>
+      </w:hyperlink>
+      <w:r>
+        <w:rPr>
+          <w:rFonts w:ascii="Arial" w:hAnsi="Arial" w:cs="Arial"/>
+          <w:color w:val="222222"/>
+          <w:sz w:val="21"/>
+          <w:szCs w:val="21"/>
+        </w:rPr>
+        <w:t>, </w:t>
+      </w:r>
+      <w:hyperlink r:id="rId44" w:tooltip="Electronic filter" w:history="1">
+        <w:r>
+          <w:rPr>
+            <w:rStyle w:val="Hyperlink"/>
+            <w:rFonts w:ascii="Arial" w:hAnsi="Arial" w:cs="Arial"/>
+            <w:color w:val="0B0080"/>
+            <w:sz w:val="21"/>
+            <w:szCs w:val="21"/>
+          </w:rPr>
+          <w:t>filters</w:t>
+        </w:r>
+      </w:hyperlink>
+      <w:r>
+        <w:rPr>
+          <w:rFonts w:ascii="Arial" w:hAnsi="Arial" w:cs="Arial"/>
+          <w:color w:val="222222"/>
+          <w:sz w:val="21"/>
+          <w:szCs w:val="21"/>
+        </w:rPr>
+        <w:t>, </w:t>
+      </w:r>
+      <w:hyperlink r:id="rId45" w:tooltip="Tuner (electronics)" w:history="1">
+        <w:r>
+          <w:rPr>
+            <w:rStyle w:val="Hyperlink"/>
+            <w:rFonts w:ascii="Arial" w:hAnsi="Arial" w:cs="Arial"/>
+            <w:color w:val="0B0080"/>
+            <w:sz w:val="21"/>
+            <w:szCs w:val="21"/>
+          </w:rPr>
+          <w:t>tuners</w:t>
+        </w:r>
+      </w:hyperlink>
+      <w:r>
+        <w:rPr>
+          <w:rFonts w:ascii="Arial" w:hAnsi="Arial" w:cs="Arial"/>
+          <w:color w:val="222222"/>
+          <w:sz w:val="21"/>
+          <w:szCs w:val="21"/>
+        </w:rPr>
+        <w:t> and </w:t>
+      </w:r>
+      <w:hyperlink r:id="rId46" w:tooltip="Frequency mixer" w:history="1">
+        <w:r>
+          <w:rPr>
+            <w:rStyle w:val="Hyperlink"/>
+            <w:rFonts w:ascii="Arial" w:hAnsi="Arial" w:cs="Arial"/>
+            <w:color w:val="0B0080"/>
+            <w:sz w:val="21"/>
+            <w:szCs w:val="21"/>
+          </w:rPr>
+          <w:t>frequency mixers</w:t>
+        </w:r>
+      </w:hyperlink>
+      <w:r>
+        <w:rPr>
+          <w:rFonts w:ascii="Arial" w:hAnsi="Arial" w:cs="Arial"/>
+          <w:color w:val="222222"/>
+          <w:sz w:val="21"/>
+          <w:szCs w:val="21"/>
+        </w:rPr>
+        <w:t>.</w:t>
+      </w:r>
+    </w:p>
+    <w:p>
+      <w:pPr>
+        <w:pStyle w:val="NormalWeb"/>
+        <w:shd w:val="clear" w:color="auto" w:fill="FFFFFF"/>
+        <w:spacing w:before="120" w:beforeAutospacing="0" w:after="120" w:afterAutospacing="0"/>
+        <w:rPr>
+          <w:rFonts w:ascii="Arial" w:hAnsi="Arial" w:cs="Arial"/>
+          <w:color w:val="222222"/>
+          <w:sz w:val="21"/>
+          <w:szCs w:val="21"/>
+        </w:rPr>
+      </w:pPr>
+      <w:r>
+        <w:rPr>
+          <w:rFonts w:ascii="Arial" w:hAnsi="Arial" w:cs="Arial"/>
+          <w:color w:val="222222"/>
+          <w:sz w:val="21"/>
+          <w:szCs w:val="21"/>
+        </w:rPr>
+        <w:t>An LC circuit is an idealized model since it assumes there is no dissipation of energy due to </w:t>
+      </w:r>
+      <w:hyperlink r:id="rId47" w:tooltip="Electrical resistance" w:history="1">
+        <w:r>
+          <w:rPr>
+            <w:rStyle w:val="Hyperlink"/>
+            <w:rFonts w:ascii="Arial" w:hAnsi="Arial" w:cs="Arial"/>
+            <w:color w:val="0B0080"/>
+            <w:sz w:val="21"/>
+            <w:szCs w:val="21"/>
+          </w:rPr>
+          <w:t>resistance</w:t>
+        </w:r>
+      </w:hyperlink>
+      <w:r>
+        <w:rPr>
+          <w:rFonts w:ascii="Arial" w:hAnsi="Arial" w:cs="Arial"/>
+          <w:color w:val="222222"/>
+          <w:sz w:val="21"/>
+          <w:szCs w:val="21"/>
+        </w:rPr>
+        <w:t>. Any practical implementation of an LC circuit will always include loss resulting from small but non-zero resistance within the components and connecting wires. The purpose of an LC circuit is usually to oscillate with minimal </w:t>
+      </w:r>
+      <w:hyperlink r:id="rId48" w:tooltip="Damping" w:history="1">
+        <w:r>
+          <w:rPr>
+            <w:rStyle w:val="Hyperlink"/>
+            <w:rFonts w:ascii="Arial" w:hAnsi="Arial" w:cs="Arial"/>
+            <w:color w:val="0B0080"/>
+            <w:sz w:val="21"/>
+            <w:szCs w:val="21"/>
+          </w:rPr>
+          <w:t>damping</w:t>
+        </w:r>
+      </w:hyperlink>
+      <w:r>
+        <w:rPr>
+          <w:rFonts w:ascii="Arial" w:hAnsi="Arial" w:cs="Arial"/>
+          <w:color w:val="222222"/>
+          <w:sz w:val="21"/>
+          <w:szCs w:val="21"/>
+        </w:rPr>
+        <w:t>, so the resistance is made as low as possible. While no practical circuit is without losses, it is nonetheless instructive to study this ideal form of the circuit to gain understanding and physical intuition. For a circuit model incorporating resistance, see </w:t>
+      </w:r>
+      <w:hyperlink r:id="rId49" w:tooltip="RLC circuit" w:history="1">
+        <w:r>
+          <w:rPr>
+            <w:rStyle w:val="Hyperlink"/>
+            <w:rFonts w:ascii="Arial" w:hAnsi="Arial" w:cs="Arial"/>
+            <w:color w:val="0B0080"/>
+            <w:sz w:val="21"/>
+            <w:szCs w:val="21"/>
+          </w:rPr>
+          <w:t>RLC circuit</w:t>
+        </w:r>
+      </w:hyperlink>
+      <w:r>
+        <w:rPr>
+          <w:rFonts w:ascii="Arial" w:hAnsi="Arial" w:cs="Arial"/>
+          <w:color w:val="222222"/>
+          <w:sz w:val="21"/>
+          <w:szCs w:val="21"/>
+        </w:rPr>
+        <w:t>.</w:t>
+      </w:r>
+    </w:p>
+    <w:p>
+      <w:bookmarkStart w:id="0" w:name="_GoBack"/>
+      <w:bookmarkEnd w:id="0"/>
     </w:p>
     <w:sectPr>
       <w:pgSz w:w="11906" w:h="16838"/>
@@ -663,8 +1661,58 @@
 </w:document>
 </file>
 
+<file path=word/endnotes.xml><?xml version="1.0" encoding="utf-8"?>
+<w:endnotes xmlns:wpc="http://schemas.microsoft.com/office/word/2010/wordprocessingCanvas" xmlns:cx="http://schemas.microsoft.com/office/drawing/2014/chartex" xmlns:cx1="http://schemas.microsoft.com/office/drawing/2015/9/8/chartex" xmlns:cx2="http://schemas.microsoft.com/office/drawing/2015/10/21/chartex" xmlns:cx3="http://schemas.microsoft.com/office/drawing/2016/5/9/chartex" xmlns:cx4="http://schemas.microsoft.com/office/drawing/2016/5/10/chartex" xmlns:cx5="http://schemas.microsoft.com/office/drawing/2016/5/11/chartex" xmlns:cx6="http://schemas.microsoft.com/office/drawing/2016/5/12/chartex" xmlns:cx7="http://schemas.microsoft.com/office/drawing/2016/5/13/chartex" xmlns:cx8="http://schemas.microsoft.com/office/drawing/2016/5/14/chartex" xmlns:mc="http://schemas.openxmlformats.org/markup-compatibility/2006" xmlns:aink="http://schemas.microsoft.com/office/drawing/2016/ink" xmlns:am3d="http://schemas.microsoft.com/office/drawing/2017/model3d" xmlns:o="urn:schemas-microsoft-com:office:office" xmlns:r="http://schemas.openxmlformats.org/officeDocument/2006/relationships" xmlns:m="http://schemas.openxmlformats.org/officeDocument/2006/math" xmlns:v="urn:schemas-microsoft-com:vml" xmlns:wp14="http://schemas.microsoft.com/office/word/2010/wordprocessingDrawing" xmlns:wp="http://schemas.openxmlformats.org/drawingml/2006/wordprocessingDrawing" xmlns:w10="urn:schemas-microsoft-com:office:word" xmlns:w="http://schemas.openxmlformats.org/wordprocessingml/2006/main" xmlns:w14="http://schemas.microsoft.com/office/word/2010/wordml" xmlns:w15="http://schemas.microsoft.com/office/word/2012/wordml" xmlns:w16cid="http://schemas.microsoft.com/office/word/2016/wordml/cid" xmlns:w16se="http://schemas.microsoft.com/office/word/2015/wordml/symex" xmlns:wpg="http://schemas.microsoft.com/office/word/2010/wordprocessingGroup" xmlns:wpi="http://schemas.microsoft.com/office/word/2010/wordprocessingInk" xmlns:wne="http://schemas.microsoft.com/office/word/2006/wordml" xmlns:wps="http://schemas.microsoft.com/office/word/2010/wordprocessingShape" mc:Ignorable="w14 w15 w16se w16cid wp14">
+  <w:endnote w:type="separator" w:id="-1">
+    <w:p>
+      <w:pPr>
+        <w:spacing w:after="0" w:line="240" w:lineRule="auto"/>
+      </w:pPr>
+      <w:r>
+        <w:separator/>
+      </w:r>
+    </w:p>
+  </w:endnote>
+  <w:endnote w:type="continuationSeparator" w:id="0">
+    <w:p>
+      <w:pPr>
+        <w:spacing w:after="0" w:line="240" w:lineRule="auto"/>
+      </w:pPr>
+      <w:r>
+        <w:continuationSeparator/>
+      </w:r>
+    </w:p>
+  </w:endnote>
+</w:endnotes>
+</file>
+
+<file path=word/footnotes.xml><?xml version="1.0" encoding="utf-8"?>
+<w:footnotes xmlns:wpc="http://schemas.microsoft.com/office/word/2010/wordprocessingCanvas" xmlns:cx="http://schemas.microsoft.com/office/drawing/2014/chartex" xmlns:cx1="http://schemas.microsoft.com/office/drawing/2015/9/8/chartex" xmlns:cx2="http://schemas.microsoft.com/office/drawing/2015/10/21/chartex" xmlns:cx3="http://schemas.microsoft.com/office/drawing/2016/5/9/chartex" xmlns:cx4="http://schemas.microsoft.com/office/drawing/2016/5/10/chartex" xmlns:cx5="http://schemas.microsoft.com/office/drawing/2016/5/11/chartex" xmlns:cx6="http://schemas.microsoft.com/office/drawing/2016/5/12/chartex" xmlns:cx7="http://schemas.microsoft.com/office/drawing/2016/5/13/chartex" xmlns:cx8="http://schemas.microsoft.com/office/drawing/2016/5/14/chartex" xmlns:mc="http://schemas.openxmlformats.org/markup-compatibility/2006" xmlns:aink="http://schemas.microsoft.com/office/drawing/2016/ink" xmlns:am3d="http://schemas.microsoft.com/office/drawing/2017/model3d" xmlns:o="urn:schemas-microsoft-com:office:office" xmlns:r="http://schemas.openxmlformats.org/officeDocument/2006/relationships" xmlns:m="http://schemas.openxmlformats.org/officeDocument/2006/math" xmlns:v="urn:schemas-microsoft-com:vml" xmlns:wp14="http://schemas.microsoft.com/office/word/2010/wordprocessingDrawing" xmlns:wp="http://schemas.openxmlformats.org/drawingml/2006/wordprocessingDrawing" xmlns:w10="urn:schemas-microsoft-com:office:word" xmlns:w="http://schemas.openxmlformats.org/wordprocessingml/2006/main" xmlns:w14="http://schemas.microsoft.com/office/word/2010/wordml" xmlns:w15="http://schemas.microsoft.com/office/word/2012/wordml" xmlns:w16cid="http://schemas.microsoft.com/office/word/2016/wordml/cid" xmlns:w16se="http://schemas.microsoft.com/office/word/2015/wordml/symex" xmlns:wpg="http://schemas.microsoft.com/office/word/2010/wordprocessingGroup" xmlns:wpi="http://schemas.microsoft.com/office/word/2010/wordprocessingInk" xmlns:wne="http://schemas.microsoft.com/office/word/2006/wordml" xmlns:wps="http://schemas.microsoft.com/office/word/2010/wordprocessingShape" mc:Ignorable="w14 w15 w16se w16cid wp14">
+  <w:footnote w:type="separator" w:id="-1">
+    <w:p>
+      <w:pPr>
+        <w:spacing w:after="0" w:line="240" w:lineRule="auto"/>
+      </w:pPr>
+      <w:r>
+        <w:separator/>
+      </w:r>
+    </w:p>
+  </w:footnote>
+  <w:footnote w:type="continuationSeparator" w:id="0">
+    <w:p>
+      <w:pPr>
+        <w:spacing w:after="0" w:line="240" w:lineRule="auto"/>
+      </w:pPr>
+      <w:r>
+        <w:continuationSeparator/>
+      </w:r>
+    </w:p>
+  </w:footnote>
+</w:footnotes>
+</file>
+
 <file path=word/styles.xml><?xml version="1.0" encoding="utf-8"?>
-<w:styles xmlns:mc="http://schemas.openxmlformats.org/markup-compatibility/2006" xmlns:r="http://schemas.openxmlformats.org/officeDocument/2006/relationships" xmlns:w="http://schemas.openxmlformats.org/wordprocessingml/2006/main" xmlns:w14="http://schemas.microsoft.com/office/word/2010/wordml" xmlns:w15="http://schemas.microsoft.com/office/word/2012/wordml" xmlns:w16se="http://schemas.microsoft.com/office/word/2015/wordml/symex" mc:Ignorable="w14 w15 w16se">
+<w:styles xmlns:mc="http://schemas.openxmlformats.org/markup-compatibility/2006" xmlns:r="http://schemas.openxmlformats.org/officeDocument/2006/relationships" xmlns:w="http://schemas.openxmlformats.org/wordprocessingml/2006/main" xmlns:w14="http://schemas.microsoft.com/office/word/2010/wordml" xmlns:w15="http://schemas.microsoft.com/office/word/2012/wordml" xmlns:w16cid="http://schemas.microsoft.com/office/word/2016/wordml/cid" xmlns:w16se="http://schemas.microsoft.com/office/word/2015/wordml/symex" mc:Ignorable="w14 w15 w16se w16cid">
   <w:docDefaults>
     <w:rPrDefault>
       <w:rPr>
@@ -680,7 +1728,7 @@
       </w:pPr>
     </w:pPrDefault>
   </w:docDefaults>
-  <w:latentStyles w:defLockedState="0" w:defUIPriority="99" w:defSemiHidden="0" w:defUnhideWhenUsed="0" w:defQFormat="0" w:count="371">
+  <w:latentStyles w:defLockedState="0" w:defUIPriority="99" w:defSemiHidden="0" w:defUnhideWhenUsed="0" w:defQFormat="0" w:count="375">
     <w:lsdException w:name="Normal" w:uiPriority="0" w:qFormat="1"/>
     <w:lsdException w:name="heading 1" w:uiPriority="9" w:qFormat="1"/>
     <w:lsdException w:name="heading 2" w:semiHidden="1" w:uiPriority="9" w:unhideWhenUsed="1" w:qFormat="1"/>
@@ -1052,6 +2100,10 @@
     <w:lsdException w:name="List Table 5 Dark Accent 6" w:uiPriority="50"/>
     <w:lsdException w:name="List Table 6 Colorful Accent 6" w:uiPriority="51"/>
     <w:lsdException w:name="List Table 7 Colorful Accent 6" w:uiPriority="52"/>
+    <w:lsdException w:name="Mention" w:semiHidden="1" w:unhideWhenUsed="1"/>
+    <w:lsdException w:name="Smart Hyperlink" w:semiHidden="1" w:unhideWhenUsed="1"/>
+    <w:lsdException w:name="Hashtag" w:semiHidden="1" w:unhideWhenUsed="1"/>
+    <w:lsdException w:name="Unresolved Mention" w:semiHidden="1" w:unhideWhenUsed="1"/>
   </w:latentStyles>
   <w:style w:type="paragraph" w:default="1" w:styleId="Normal">
     <w:name w:val="Normal"/>
@@ -1100,6 +2152,101 @@
     <w:name w:val="mwe-math-mathml-inline"/>
     <w:basedOn w:val="DefaultParagraphFont"/>
     <w:rsid w:val="00602DF4"/>
+  </w:style>
+  <w:style w:type="paragraph" w:styleId="Header">
+    <w:name w:val="header"/>
+    <w:basedOn w:val="Normal"/>
+    <w:link w:val="HeaderChar"/>
+    <w:uiPriority w:val="99"/>
+    <w:unhideWhenUsed/>
+    <w:rsid w:val="00CE1939"/>
+    <w:pPr>
+      <w:tabs>
+        <w:tab w:val="center" w:pos="4513"/>
+        <w:tab w:val="right" w:pos="9026"/>
+      </w:tabs>
+      <w:spacing w:after="0" w:line="240" w:lineRule="auto"/>
+    </w:pPr>
+  </w:style>
+  <w:style w:type="character" w:customStyle="1" w:styleId="HeaderChar">
+    <w:name w:val="Header Char"/>
+    <w:basedOn w:val="DefaultParagraphFont"/>
+    <w:link w:val="Header"/>
+    <w:uiPriority w:val="99"/>
+    <w:rsid w:val="00CE1939"/>
+  </w:style>
+  <w:style w:type="paragraph" w:styleId="Footer">
+    <w:name w:val="footer"/>
+    <w:basedOn w:val="Normal"/>
+    <w:link w:val="FooterChar"/>
+    <w:uiPriority w:val="99"/>
+    <w:unhideWhenUsed/>
+    <w:rsid w:val="00CE1939"/>
+    <w:pPr>
+      <w:tabs>
+        <w:tab w:val="center" w:pos="4513"/>
+        <w:tab w:val="right" w:pos="9026"/>
+      </w:tabs>
+      <w:spacing w:after="0" w:line="240" w:lineRule="auto"/>
+    </w:pPr>
+  </w:style>
+  <w:style w:type="character" w:customStyle="1" w:styleId="FooterChar">
+    <w:name w:val="Footer Char"/>
+    <w:basedOn w:val="DefaultParagraphFont"/>
+    <w:link w:val="Footer"/>
+    <w:uiPriority w:val="99"/>
+    <w:rsid w:val="00CE1939"/>
+  </w:style>
+  <w:style w:type="paragraph" w:styleId="Title">
+    <w:name w:val="Title"/>
+    <w:basedOn w:val="Normal"/>
+    <w:next w:val="Normal"/>
+    <w:link w:val="TitleChar"/>
+    <w:uiPriority w:val="10"/>
+    <w:qFormat/>
+    <w:rsid w:val="00CE1939"/>
+    <w:pPr>
+      <w:spacing w:after="0" w:line="240" w:lineRule="auto"/>
+      <w:contextualSpacing/>
+    </w:pPr>
+    <w:rPr>
+      <w:rFonts w:asciiTheme="majorHAnsi" w:eastAsiaTheme="majorEastAsia" w:hAnsiTheme="majorHAnsi" w:cstheme="majorBidi"/>
+      <w:spacing w:val="-10"/>
+      <w:kern w:val="28"/>
+      <w:sz w:val="56"/>
+      <w:szCs w:val="56"/>
+    </w:rPr>
+  </w:style>
+  <w:style w:type="character" w:customStyle="1" w:styleId="TitleChar">
+    <w:name w:val="Title Char"/>
+    <w:basedOn w:val="DefaultParagraphFont"/>
+    <w:link w:val="Title"/>
+    <w:uiPriority w:val="10"/>
+    <w:rsid w:val="00CE1939"/>
+    <w:rPr>
+      <w:rFonts w:asciiTheme="majorHAnsi" w:eastAsiaTheme="majorEastAsia" w:hAnsiTheme="majorHAnsi" w:cstheme="majorBidi"/>
+      <w:spacing w:val="-10"/>
+      <w:kern w:val="28"/>
+      <w:sz w:val="56"/>
+      <w:szCs w:val="56"/>
+    </w:rPr>
+  </w:style>
+  <w:style w:type="paragraph" w:styleId="NormalWeb">
+    <w:name w:val="Normal (Web)"/>
+    <w:basedOn w:val="Normal"/>
+    <w:uiPriority w:val="99"/>
+    <w:semiHidden/>
+    <w:unhideWhenUsed/>
+    <w:rsid w:val="005F7308"/>
+    <w:pPr>
+      <w:spacing w:before="100" w:beforeAutospacing="1" w:after="100" w:afterAutospacing="1" w:line="240" w:lineRule="auto"/>
+    </w:pPr>
+    <w:rPr>
+      <w:rFonts w:ascii="Times New Roman" w:eastAsia="Times New Roman" w:hAnsi="Times New Roman" w:cs="Times New Roman"/>
+      <w:sz w:val="24"/>
+      <w:szCs w:val="24"/>
+      <w:lang w:eastAsia="en-GB"/>
+    </w:rPr>
   </w:style>
 </w:styles>
 </file>

</xml_diff>